<commit_message>
Added: MS SQL to C# project (completed); Updated: NotesTables.docx with up to date information
</commit_message>
<xml_diff>
--- a/database/moodle/sheets/NotesTables.docx
+++ b/database/moodle/sheets/NotesTables.docx
@@ -71,6 +71,12 @@
               <w:rPr>
                 <w:u w:val="single"/>
               </w:rPr>
+              <w:t>u_</w:t>
+            </w:r>
+            <w:r>
+              <w:rPr>
+                <w:u w:val="single"/>
+              </w:rPr>
               <w:t>username</w:t>
             </w:r>
           </w:p>
@@ -103,6 +109,9 @@
           </w:tcPr>
           <w:p>
             <w:r>
+              <w:t>u_</w:t>
+            </w:r>
+            <w:r>
               <w:t>email</w:t>
             </w:r>
           </w:p>
@@ -134,6 +143,9 @@
             <w:tcW w:w="3005" w:type="dxa"/>
           </w:tcPr>
           <w:p>
+            <w:r>
+              <w:t>u_</w:t>
+            </w:r>
             <w:r>
               <w:t>password</w:t>
             </w:r>
@@ -237,6 +249,12 @@
               <w:rPr>
                 <w:u w:val="single"/>
               </w:rPr>
+              <w:t>p_</w:t>
+            </w:r>
+            <w:r>
+              <w:rPr>
+                <w:u w:val="single"/>
+              </w:rPr>
               <w:t>id</w:t>
             </w:r>
           </w:p>
@@ -269,6 +287,9 @@
           </w:tcPr>
           <w:p>
             <w:r>
+              <w:t>p_</w:t>
+            </w:r>
+            <w:r>
               <w:t>content</w:t>
             </w:r>
           </w:p>
@@ -301,6 +322,9 @@
           </w:tcPr>
           <w:p>
             <w:r>
+              <w:t>p_</w:t>
+            </w:r>
+            <w:r>
               <w:t>date</w:t>
             </w:r>
           </w:p>
@@ -322,6 +346,38 @@
           <w:p>
             <w:r>
               <w:t>NN</w:t>
+            </w:r>
+          </w:p>
+        </w:tc>
+      </w:tr>
+      <w:tr>
+        <w:tc>
+          <w:tcPr>
+            <w:tcW w:w="3005" w:type="dxa"/>
+          </w:tcPr>
+          <w:p>
+            <w:r>
+              <w:t>p_u_username</w:t>
+            </w:r>
+          </w:p>
+        </w:tc>
+        <w:tc>
+          <w:tcPr>
+            <w:tcW w:w="3005" w:type="dxa"/>
+          </w:tcPr>
+          <w:p>
+            <w:r>
+              <w:t>varchar</w:t>
+            </w:r>
+          </w:p>
+        </w:tc>
+        <w:tc>
+          <w:tcPr>
+            <w:tcW w:w="3006" w:type="dxa"/>
+          </w:tcPr>
+          <w:p>
+            <w:r>
+              <w:t>20, NN</w:t>
             </w:r>
           </w:p>
         </w:tc>
@@ -395,6 +451,9 @@
           </w:tcPr>
           <w:p>
             <w:r>
+              <w:t>a_</w:t>
+            </w:r>
+            <w:r>
               <w:t>title</w:t>
             </w:r>
           </w:p>
@@ -420,61 +479,98 @@
           </w:p>
         </w:tc>
       </w:tr>
-    </w:tbl>
-    <w:p>
-      <w:bookmarkStart w:id="0" w:name="_GoBack"/>
-      <w:bookmarkEnd w:id="0"/>
-    </w:p>
-    <w:tbl>
-      <w:tblPr>
-        <w:tblStyle w:val="TableGrid"/>
-        <w:tblW w:w="0" w:type="auto"/>
-        <w:tblLook w:val="04A0" w:firstRow="1" w:lastRow="0" w:firstColumn="1" w:lastColumn="0" w:noHBand="0" w:noVBand="1"/>
-      </w:tblPr>
-      <w:tblGrid>
-        <w:gridCol w:w="3005"/>
-        <w:gridCol w:w="3005"/>
-        <w:gridCol w:w="3006"/>
-      </w:tblGrid>
-      <w:tr>
-        <w:tc>
-          <w:tcPr>
-            <w:tcW w:w="3005" w:type="dxa"/>
-            <w:tcBorders>
-              <w:right w:val="nil"/>
-            </w:tcBorders>
+      <w:tr>
+        <w:tc>
+          <w:tcPr>
+            <w:tcW w:w="3005" w:type="dxa"/>
+          </w:tcPr>
+          <w:p>
+            <w:pPr>
+              <w:rPr>
+                <w:u w:val="single"/>
+              </w:rPr>
+            </w:pPr>
+            <w:r>
+              <w:rPr>
+                <w:u w:val="single"/>
+              </w:rPr>
+              <w:t>a_p_id</w:t>
+            </w:r>
+          </w:p>
+        </w:tc>
+        <w:tc>
+          <w:tcPr>
+            <w:tcW w:w="3005" w:type="dxa"/>
+          </w:tcPr>
+          <w:p>
+            <w:r>
+              <w:t>int</w:t>
+            </w:r>
+          </w:p>
+        </w:tc>
+        <w:tc>
+          <w:tcPr>
+            <w:tcW w:w="3006" w:type="dxa"/>
+          </w:tcPr>
+          <w:p>
+            <w:r>
+              <w:t>NN</w:t>
+            </w:r>
+          </w:p>
+        </w:tc>
+      </w:tr>
+      <w:tr>
+        <w:tc>
+          <w:tcPr>
+            <w:tcW w:w="3005" w:type="dxa"/>
+          </w:tcPr>
+          <w:p>
+            <w:r>
+              <w:t>a_r_rank</w:t>
+            </w:r>
+          </w:p>
+        </w:tc>
+        <w:tc>
+          <w:tcPr>
+            <w:tcW w:w="3005" w:type="dxa"/>
+          </w:tcPr>
+          <w:p>
+            <w:r>
+              <w:t>int</w:t>
+            </w:r>
+          </w:p>
+        </w:tc>
+        <w:tc>
+          <w:tcPr>
+            <w:tcW w:w="3006" w:type="dxa"/>
           </w:tcPr>
           <w:p/>
         </w:tc>
-        <w:tc>
-          <w:tcPr>
-            <w:tcW w:w="3005" w:type="dxa"/>
-            <w:tcBorders>
-              <w:left w:val="nil"/>
-              <w:right w:val="nil"/>
-            </w:tcBorders>
-          </w:tcPr>
-          <w:p>
-            <w:pPr>
-              <w:jc w:val="center"/>
-              <w:rPr>
-                <w:b/>
-              </w:rPr>
-            </w:pPr>
-            <w:r>
-              <w:rPr>
-                <w:b/>
-              </w:rPr>
-              <w:t>co_comments</w:t>
-            </w:r>
-          </w:p>
-        </w:tc>
-        <w:tc>
-          <w:tcPr>
-            <w:tcW w:w="3006" w:type="dxa"/>
-            <w:tcBorders>
-              <w:left w:val="nil"/>
-            </w:tcBorders>
+      </w:tr>
+      <w:tr>
+        <w:tc>
+          <w:tcPr>
+            <w:tcW w:w="3005" w:type="dxa"/>
+          </w:tcPr>
+          <w:p>
+            <w:r>
+              <w:t>a_c_clove</w:t>
+            </w:r>
+          </w:p>
+        </w:tc>
+        <w:tc>
+          <w:tcPr>
+            <w:tcW w:w="3005" w:type="dxa"/>
+          </w:tcPr>
+          <w:p>
+            <w:r>
+              <w:t>int</w:t>
+            </w:r>
+          </w:p>
+        </w:tc>
+        <w:tc>
+          <w:tcPr>
+            <w:tcW w:w="3006" w:type="dxa"/>
           </w:tcPr>
           <w:p/>
         </w:tc>
@@ -497,6 +593,7 @@
           <w:tcPr>
             <w:tcW w:w="3005" w:type="dxa"/>
             <w:tcBorders>
+              <w:bottom w:val="single" w:sz="4" w:space="0" w:color="auto"/>
               <w:right w:val="nil"/>
             </w:tcBorders>
           </w:tcPr>
@@ -507,6 +604,7 @@
             <w:tcW w:w="3005" w:type="dxa"/>
             <w:tcBorders>
               <w:left w:val="nil"/>
+              <w:bottom w:val="single" w:sz="4" w:space="0" w:color="auto"/>
               <w:right w:val="nil"/>
             </w:tcBorders>
           </w:tcPr>
@@ -515,13 +613,22 @@
               <w:jc w:val="center"/>
               <w:rPr>
                 <w:b/>
+                <w:lang w:val="en-GB"/>
               </w:rPr>
             </w:pPr>
             <w:r>
               <w:rPr>
                 <w:b/>
-              </w:rPr>
-              <w:t>c_cloves</w:t>
+                <w:lang w:val="en-GB"/>
+              </w:rPr>
+              <w:t>co_comments</w:t>
+            </w:r>
+            <w:r>
+              <w:rPr>
+                <w:b/>
+                <w:lang w:val="en-GB"/>
+              </w:rPr>
+              <w:t xml:space="preserve"> / c_comments (in MySQL with c prefix)</w:t>
             </w:r>
           </w:p>
         </w:tc>
@@ -532,73 +639,69 @@
               <w:left w:val="nil"/>
             </w:tcBorders>
           </w:tcPr>
-          <w:p/>
-        </w:tc>
-      </w:tr>
-      <w:tr>
-        <w:tc>
-          <w:tcPr>
-            <w:tcW w:w="3005" w:type="dxa"/>
-          </w:tcPr>
           <w:p>
             <w:pPr>
               <w:rPr>
-                <w:u w:val="single"/>
+                <w:lang w:val="en-GB"/>
               </w:rPr>
             </w:pPr>
-            <w:r>
-              <w:rPr>
-                <w:u w:val="single"/>
-              </w:rPr>
-              <w:t>name</w:t>
-            </w:r>
-          </w:p>
-        </w:tc>
-        <w:tc>
-          <w:tcPr>
-            <w:tcW w:w="3005" w:type="dxa"/>
-          </w:tcPr>
-          <w:p>
-            <w:r>
-              <w:t>varchar</w:t>
-            </w:r>
-          </w:p>
-        </w:tc>
-        <w:tc>
-          <w:tcPr>
-            <w:tcW w:w="3006" w:type="dxa"/>
-          </w:tcPr>
-          <w:p>
-            <w:r>
-              <w:t>50, NN</w:t>
-            </w:r>
-          </w:p>
-        </w:tc>
-      </w:tr>
-      <w:tr>
-        <w:tc>
-          <w:tcPr>
-            <w:tcW w:w="3005" w:type="dxa"/>
-          </w:tcPr>
-          <w:p>
-            <w:r>
-              <w:t>access</w:t>
-            </w:r>
-          </w:p>
-        </w:tc>
-        <w:tc>
-          <w:tcPr>
-            <w:tcW w:w="3005" w:type="dxa"/>
-          </w:tcPr>
-          <w:p>
-            <w:r>
-              <w:t>bool</w:t>
-            </w:r>
-          </w:p>
-        </w:tc>
-        <w:tc>
-          <w:tcPr>
-            <w:tcW w:w="3006" w:type="dxa"/>
+          </w:p>
+        </w:tc>
+      </w:tr>
+      <w:tr>
+        <w:tc>
+          <w:tcPr>
+            <w:tcW w:w="3005" w:type="dxa"/>
+            <w:tcBorders>
+              <w:right w:val="single" w:sz="4" w:space="0" w:color="auto"/>
+            </w:tcBorders>
+          </w:tcPr>
+          <w:p>
+            <w:pPr>
+              <w:rPr>
+                <w:u w:val="single"/>
+              </w:rPr>
+            </w:pPr>
+            <w:r>
+              <w:rPr>
+                <w:u w:val="single"/>
+              </w:rPr>
+              <w:t>c</w:t>
+            </w:r>
+            <w:r>
+              <w:rPr>
+                <w:u w:val="single"/>
+              </w:rPr>
+              <w:t>o</w:t>
+            </w:r>
+            <w:r>
+              <w:rPr>
+                <w:u w:val="single"/>
+              </w:rPr>
+              <w:t>_p_id</w:t>
+            </w:r>
+          </w:p>
+        </w:tc>
+        <w:tc>
+          <w:tcPr>
+            <w:tcW w:w="3005" w:type="dxa"/>
+            <w:tcBorders>
+              <w:left w:val="single" w:sz="4" w:space="0" w:color="auto"/>
+              <w:right w:val="single" w:sz="4" w:space="0" w:color="auto"/>
+            </w:tcBorders>
+          </w:tcPr>
+          <w:p>
+            <w:r>
+              <w:t>int</w:t>
+            </w:r>
+          </w:p>
+        </w:tc>
+        <w:tc>
+          <w:tcPr>
+            <w:tcW w:w="3006" w:type="dxa"/>
+            <w:tcBorders>
+              <w:left w:val="single" w:sz="4" w:space="0" w:color="auto"/>
+            </w:tcBorders>
           </w:tcPr>
           <w:p>
             <w:r>
@@ -611,30 +714,46 @@
         <w:tc>
           <w:tcPr>
             <w:tcW w:w="3005" w:type="dxa"/>
-          </w:tcPr>
-          <w:p>
-            <w:r>
-              <w:t>description</w:t>
-            </w:r>
-          </w:p>
-        </w:tc>
-        <w:tc>
-          <w:tcPr>
-            <w:tcW w:w="3005" w:type="dxa"/>
-          </w:tcPr>
-          <w:p>
-            <w:r>
-              <w:t>varchar</w:t>
-            </w:r>
-          </w:p>
-        </w:tc>
-        <w:tc>
-          <w:tcPr>
-            <w:tcW w:w="3006" w:type="dxa"/>
-          </w:tcPr>
-          <w:p>
-            <w:r>
-              <w:t>1000</w:t>
+            <w:tcBorders>
+              <w:right w:val="single" w:sz="4" w:space="0" w:color="auto"/>
+            </w:tcBorders>
+          </w:tcPr>
+          <w:p>
+            <w:r>
+              <w:t>c</w:t>
+            </w:r>
+            <w:r>
+              <w:t>o</w:t>
+            </w:r>
+            <w:r>
+              <w:t>_p_commentOf</w:t>
+            </w:r>
+          </w:p>
+        </w:tc>
+        <w:tc>
+          <w:tcPr>
+            <w:tcW w:w="3005" w:type="dxa"/>
+            <w:tcBorders>
+              <w:left w:val="single" w:sz="4" w:space="0" w:color="auto"/>
+              <w:right w:val="single" w:sz="4" w:space="0" w:color="auto"/>
+            </w:tcBorders>
+          </w:tcPr>
+          <w:p>
+            <w:r>
+              <w:t>int</w:t>
+            </w:r>
+          </w:p>
+        </w:tc>
+        <w:tc>
+          <w:tcPr>
+            <w:tcW w:w="3006" w:type="dxa"/>
+            <w:tcBorders>
+              <w:left w:val="single" w:sz="4" w:space="0" w:color="auto"/>
+            </w:tcBorders>
+          </w:tcPr>
+          <w:p>
+            <w:r>
+              <w:t>NN</w:t>
             </w:r>
           </w:p>
         </w:tc>
@@ -683,7 +802,7 @@
               <w:rPr>
                 <w:b/>
               </w:rPr>
-              <w:t>sm_socialmedias</w:t>
+              <w:t>c_cloves</w:t>
             </w:r>
           </w:p>
         </w:tc>
@@ -697,6 +816,8 @@
           </w:tcPr>
           <w:p/>
         </w:tc>
+        <w:bookmarkStart w:id="0" w:name="_GoBack"/>
+        <w:bookmarkEnd w:id="0"/>
       </w:tr>
       <w:tr>
         <w:tc>
@@ -716,7 +837,7 @@
               <w:rPr>
                 <w:u w:val="single"/>
               </w:rPr>
-              <w:t>name</w:t>
+              <w:t>c_id</w:t>
             </w:r>
           </w:p>
         </w:tc>
@@ -730,6 +851,44 @@
           </w:tcPr>
           <w:p>
             <w:r>
+              <w:t>int</w:t>
+            </w:r>
+          </w:p>
+        </w:tc>
+        <w:tc>
+          <w:tcPr>
+            <w:tcW w:w="3006" w:type="dxa"/>
+            <w:tcBorders>
+              <w:left w:val="single" w:sz="4" w:space="0" w:color="auto"/>
+            </w:tcBorders>
+          </w:tcPr>
+          <w:p>
+            <w:r>
+              <w:t>NN</w:t>
+            </w:r>
+          </w:p>
+        </w:tc>
+      </w:tr>
+      <w:tr>
+        <w:tc>
+          <w:tcPr>
+            <w:tcW w:w="3005" w:type="dxa"/>
+          </w:tcPr>
+          <w:p>
+            <w:r>
+              <w:t>c_</w:t>
+            </w:r>
+            <w:r>
+              <w:t>name</w:t>
+            </w:r>
+          </w:p>
+        </w:tc>
+        <w:tc>
+          <w:tcPr>
+            <w:tcW w:w="3005" w:type="dxa"/>
+          </w:tcPr>
+          <w:p>
+            <w:r>
               <w:t>varchar</w:t>
             </w:r>
           </w:p>
@@ -737,38 +896,66 @@
         <w:tc>
           <w:tcPr>
             <w:tcW w:w="3006" w:type="dxa"/>
-            <w:tcBorders>
-              <w:left w:val="single" w:sz="4" w:space="0" w:color="auto"/>
-            </w:tcBorders>
-          </w:tcPr>
-          <w:p>
-            <w:r>
-              <w:t>20, NN</w:t>
-            </w:r>
-          </w:p>
-        </w:tc>
-      </w:tr>
-      <w:tr>
-        <w:tc>
-          <w:tcPr>
-            <w:tcW w:w="3005" w:type="dxa"/>
-            <w:tcBorders>
-              <w:right w:val="single" w:sz="4" w:space="0" w:color="auto"/>
-            </w:tcBorders>
-          </w:tcPr>
-          <w:p>
-            <w:r>
-              <w:t>email</w:t>
-            </w:r>
-          </w:p>
-        </w:tc>
-        <w:tc>
-          <w:tcPr>
-            <w:tcW w:w="3005" w:type="dxa"/>
-            <w:tcBorders>
-              <w:left w:val="single" w:sz="4" w:space="0" w:color="auto"/>
-              <w:right w:val="single" w:sz="4" w:space="0" w:color="auto"/>
-            </w:tcBorders>
+          </w:tcPr>
+          <w:p>
+            <w:r>
+              <w:t>50, NN</w:t>
+            </w:r>
+          </w:p>
+        </w:tc>
+      </w:tr>
+      <w:tr>
+        <w:tc>
+          <w:tcPr>
+            <w:tcW w:w="3005" w:type="dxa"/>
+          </w:tcPr>
+          <w:p>
+            <w:r>
+              <w:t>c_</w:t>
+            </w:r>
+            <w:r>
+              <w:t>access</w:t>
+            </w:r>
+          </w:p>
+        </w:tc>
+        <w:tc>
+          <w:tcPr>
+            <w:tcW w:w="3005" w:type="dxa"/>
+          </w:tcPr>
+          <w:p>
+            <w:r>
+              <w:t>bool</w:t>
+            </w:r>
+          </w:p>
+        </w:tc>
+        <w:tc>
+          <w:tcPr>
+            <w:tcW w:w="3006" w:type="dxa"/>
+          </w:tcPr>
+          <w:p>
+            <w:r>
+              <w:t>NN</w:t>
+            </w:r>
+          </w:p>
+        </w:tc>
+      </w:tr>
+      <w:tr>
+        <w:tc>
+          <w:tcPr>
+            <w:tcW w:w="3005" w:type="dxa"/>
+          </w:tcPr>
+          <w:p>
+            <w:r>
+              <w:t>c_</w:t>
+            </w:r>
+            <w:r>
+              <w:t>description</w:t>
+            </w:r>
+          </w:p>
+        </w:tc>
+        <w:tc>
+          <w:tcPr>
+            <w:tcW w:w="3005" w:type="dxa"/>
           </w:tcPr>
           <w:p>
             <w:r>
@@ -779,55 +966,10 @@
         <w:tc>
           <w:tcPr>
             <w:tcW w:w="3006" w:type="dxa"/>
-            <w:tcBorders>
-              <w:left w:val="single" w:sz="4" w:space="0" w:color="auto"/>
-            </w:tcBorders>
-          </w:tcPr>
-          <w:p>
-            <w:r>
-              <w:t>50, NN</w:t>
-            </w:r>
-          </w:p>
-        </w:tc>
-      </w:tr>
-      <w:tr>
-        <w:tc>
-          <w:tcPr>
-            <w:tcW w:w="3005" w:type="dxa"/>
-            <w:tcBorders>
-              <w:right w:val="single" w:sz="4" w:space="0" w:color="auto"/>
-            </w:tcBorders>
-          </w:tcPr>
-          <w:p>
-            <w:r>
-              <w:t>username</w:t>
-            </w:r>
-          </w:p>
-        </w:tc>
-        <w:tc>
-          <w:tcPr>
-            <w:tcW w:w="3005" w:type="dxa"/>
-            <w:tcBorders>
-              <w:left w:val="single" w:sz="4" w:space="0" w:color="auto"/>
-              <w:right w:val="single" w:sz="4" w:space="0" w:color="auto"/>
-            </w:tcBorders>
-          </w:tcPr>
-          <w:p>
-            <w:r>
-              <w:t>varchar</w:t>
-            </w:r>
-          </w:p>
-        </w:tc>
-        <w:tc>
-          <w:tcPr>
-            <w:tcW w:w="3006" w:type="dxa"/>
-            <w:tcBorders>
-              <w:left w:val="single" w:sz="4" w:space="0" w:color="auto"/>
-            </w:tcBorders>
-          </w:tcPr>
-          <w:p>
-            <w:r>
-              <w:t>50, NN</w:t>
+          </w:tcPr>
+          <w:p>
+            <w:r>
+              <w:t>1000</w:t>
             </w:r>
           </w:p>
         </w:tc>
@@ -850,6 +992,121 @@
           <w:tcPr>
             <w:tcW w:w="3005" w:type="dxa"/>
             <w:tcBorders>
+              <w:bottom w:val="single" w:sz="4" w:space="0" w:color="auto"/>
+              <w:right w:val="nil"/>
+            </w:tcBorders>
+          </w:tcPr>
+          <w:p/>
+        </w:tc>
+        <w:tc>
+          <w:tcPr>
+            <w:tcW w:w="3005" w:type="dxa"/>
+            <w:tcBorders>
+              <w:left w:val="nil"/>
+              <w:bottom w:val="single" w:sz="4" w:space="0" w:color="auto"/>
+              <w:right w:val="nil"/>
+            </w:tcBorders>
+          </w:tcPr>
+          <w:p>
+            <w:pPr>
+              <w:jc w:val="center"/>
+              <w:rPr>
+                <w:b/>
+              </w:rPr>
+            </w:pPr>
+            <w:r>
+              <w:rPr>
+                <w:b/>
+              </w:rPr>
+              <w:t>sm_socialmedias</w:t>
+            </w:r>
+          </w:p>
+        </w:tc>
+        <w:tc>
+          <w:tcPr>
+            <w:tcW w:w="3006" w:type="dxa"/>
+            <w:tcBorders>
+              <w:left w:val="nil"/>
+              <w:bottom w:val="single" w:sz="4" w:space="0" w:color="auto"/>
+            </w:tcBorders>
+          </w:tcPr>
+          <w:p/>
+        </w:tc>
+      </w:tr>
+      <w:tr>
+        <w:tc>
+          <w:tcPr>
+            <w:tcW w:w="3005" w:type="dxa"/>
+            <w:tcBorders>
+              <w:right w:val="single" w:sz="4" w:space="0" w:color="auto"/>
+            </w:tcBorders>
+          </w:tcPr>
+          <w:p>
+            <w:pPr>
+              <w:rPr>
+                <w:u w:val="single"/>
+              </w:rPr>
+            </w:pPr>
+            <w:r>
+              <w:rPr>
+                <w:u w:val="single"/>
+              </w:rPr>
+              <w:t>sm_</w:t>
+            </w:r>
+            <w:r>
+              <w:rPr>
+                <w:u w:val="single"/>
+              </w:rPr>
+              <w:t>name</w:t>
+            </w:r>
+          </w:p>
+        </w:tc>
+        <w:tc>
+          <w:tcPr>
+            <w:tcW w:w="3005" w:type="dxa"/>
+            <w:tcBorders>
+              <w:left w:val="single" w:sz="4" w:space="0" w:color="auto"/>
+              <w:right w:val="single" w:sz="4" w:space="0" w:color="auto"/>
+            </w:tcBorders>
+          </w:tcPr>
+          <w:p>
+            <w:r>
+              <w:t>varchar</w:t>
+            </w:r>
+          </w:p>
+        </w:tc>
+        <w:tc>
+          <w:tcPr>
+            <w:tcW w:w="3006" w:type="dxa"/>
+            <w:tcBorders>
+              <w:left w:val="single" w:sz="4" w:space="0" w:color="auto"/>
+            </w:tcBorders>
+          </w:tcPr>
+          <w:p>
+            <w:r>
+              <w:t>20, NN</w:t>
+            </w:r>
+          </w:p>
+        </w:tc>
+      </w:tr>
+    </w:tbl>
+    <w:p/>
+    <w:tbl>
+      <w:tblPr>
+        <w:tblStyle w:val="TableGrid"/>
+        <w:tblW w:w="0" w:type="auto"/>
+        <w:tblLook w:val="04A0" w:firstRow="1" w:lastRow="0" w:firstColumn="1" w:lastColumn="0" w:noHBand="0" w:noVBand="1"/>
+      </w:tblPr>
+      <w:tblGrid>
+        <w:gridCol w:w="3005"/>
+        <w:gridCol w:w="3005"/>
+        <w:gridCol w:w="3006"/>
+      </w:tblGrid>
+      <w:tr>
+        <w:tc>
+          <w:tcPr>
+            <w:tcW w:w="3005" w:type="dxa"/>
+            <w:tcBorders>
               <w:right w:val="nil"/>
             </w:tcBorders>
           </w:tcPr>
@@ -876,6 +1133,12 @@
               </w:rPr>
               <w:t>r_ranking</w:t>
             </w:r>
+            <w:r>
+              <w:rPr>
+                <w:b/>
+              </w:rPr>
+              <w:t>s</w:t>
+            </w:r>
           </w:p>
         </w:tc>
         <w:tc>
@@ -903,7 +1166,19 @@
               <w:rPr>
                 <w:u w:val="single"/>
               </w:rPr>
-              <w:t>ranknr</w:t>
+              <w:t>r</w:t>
+            </w:r>
+            <w:r>
+              <w:rPr>
+                <w:u w:val="single"/>
+              </w:rPr>
+              <w:t>_r</w:t>
+            </w:r>
+            <w:r>
+              <w:rPr>
+                <w:u w:val="single"/>
+              </w:rPr>
+              <w:t>ank</w:t>
             </w:r>
           </w:p>
         </w:tc>
@@ -934,6 +1209,9 @@
             <w:tcW w:w="3005" w:type="dxa"/>
           </w:tcPr>
           <w:p>
+            <w:r>
+              <w:t>r_</w:t>
+            </w:r>
             <w:r>
               <w:t>context</w:t>
             </w:r>
@@ -1037,6 +1315,12 @@
               <w:rPr>
                 <w:u w:val="single"/>
               </w:rPr>
+              <w:t>v_</w:t>
+            </w:r>
+            <w:r>
+              <w:rPr>
+                <w:u w:val="single"/>
+              </w:rPr>
               <w:t>upvote</w:t>
             </w:r>
           </w:p>
@@ -1069,6 +1353,9 @@
           </w:tcPr>
           <w:p>
             <w:r>
+              <w:t>v_</w:t>
+            </w:r>
+            <w:r>
               <w:t>date</w:t>
             </w:r>
           </w:p>
@@ -1080,6 +1367,46 @@
           <w:p>
             <w:r>
               <w:t>datetime</w:t>
+            </w:r>
+          </w:p>
+        </w:tc>
+        <w:tc>
+          <w:tcPr>
+            <w:tcW w:w="3006" w:type="dxa"/>
+          </w:tcPr>
+          <w:p>
+            <w:r>
+              <w:t>NN</w:t>
+            </w:r>
+          </w:p>
+        </w:tc>
+      </w:tr>
+      <w:tr>
+        <w:tc>
+          <w:tcPr>
+            <w:tcW w:w="3005" w:type="dxa"/>
+          </w:tcPr>
+          <w:p>
+            <w:pPr>
+              <w:rPr>
+                <w:u w:val="single"/>
+              </w:rPr>
+            </w:pPr>
+            <w:r>
+              <w:rPr>
+                <w:u w:val="single"/>
+              </w:rPr>
+              <w:t>v_p_post</w:t>
+            </w:r>
+          </w:p>
+        </w:tc>
+        <w:tc>
+          <w:tcPr>
+            <w:tcW w:w="3005" w:type="dxa"/>
+          </w:tcPr>
+          <w:p>
+            <w:r>
+              <w:t>int</w:t>
             </w:r>
           </w:p>
         </w:tc>

</xml_diff>

<commit_message>
Edited: Notes - added information about the distribution of comments and articles in posts
</commit_message>
<xml_diff>
--- a/database/moodle/sheets/NotesTables.docx
+++ b/database/moodle/sheets/NotesTables.docx
@@ -816,8 +816,6 @@
           </w:tcPr>
           <w:p/>
         </w:tc>
-        <w:bookmarkStart w:id="0" w:name="_GoBack"/>
-        <w:bookmarkEnd w:id="0"/>
       </w:tr>
       <w:tr>
         <w:tc>
@@ -1428,6 +1426,61 @@
           <w:lang w:val="en-GB"/>
         </w:rPr>
       </w:pPr>
+    </w:p>
+    <w:p>
+      <w:pPr>
+        <w:rPr>
+          <w:lang w:val="en-GB"/>
+        </w:rPr>
+      </w:pPr>
+      <w:r>
+        <w:rPr>
+          <w:lang w:val="en-GB"/>
+        </w:rPr>
+        <w:br w:type="page"/>
+      </w:r>
+    </w:p>
+    <w:p>
+      <w:r>
+        <w:lastRenderedPageBreak/>
+        <w:t>Aufteilung vo</w:t>
+      </w:r>
+      <w:r>
+        <w:t>n posts in articles / comments:</w:t>
+      </w:r>
+      <w:r>
+        <w:br/>
+      </w:r>
+      <w:r>
+        <w:tab/>
+        <w:t>1 – 2000 articles</w:t>
+      </w:r>
+      <w:r>
+        <w:br/>
+      </w:r>
+      <w:r>
+        <w:tab/>
+        <w:t>2001 – 4000 comments</w:t>
+      </w:r>
+      <w:r>
+        <w:br/>
+      </w:r>
+      <w:r>
+        <w:tab/>
+        <w:t>2001 – 3000 subcomments von 1 – 1000</w:t>
+      </w:r>
+      <w:r>
+        <w:br/>
+      </w:r>
+      <w:r>
+        <w:tab/>
+        <w:t>3001</w:t>
+      </w:r>
+      <w:bookmarkStart w:id="0" w:name="_GoBack"/>
+      <w:bookmarkEnd w:id="0"/>
+      <w:r>
+        <w:t xml:space="preserve"> – 4000 subcomments von 2001 - 3000</w:t>
+      </w:r>
     </w:p>
     <w:sectPr>
       <w:pgSz w:w="11906" w:h="16838"/>

</xml_diff>